<commit_message>
Added Bivariate Logitc Visualizations
</commit_message>
<xml_diff>
--- a/D208_Predictive Modeling/D208_Performance Assessment_Logistic Regression.docx
+++ b/D208_Predictive Modeling/D208_Performance Assessment_Logistic Regression.docx
@@ -274,7 +274,7 @@
           <w:r>
             <w:fldChar w:fldCharType="separate"/>
           </w:r>
-          <w:hyperlink w:anchor="_Toc140945832" w:history="1">
+          <w:hyperlink w:anchor="_Toc141911136" w:history="1">
             <w:r>
               <w:rPr>
                 <w:rStyle w:val="Hyperlink"/>
@@ -301,7 +301,7 @@
                 <w:noProof/>
                 <w:webHidden/>
               </w:rPr>
-              <w:instrText xml:space="preserve"> PAGEREF _Toc140945832 \h </w:instrText>
+              <w:instrText xml:space="preserve"> PAGEREF _Toc141911136 \h </w:instrText>
             </w:r>
             <w:r>
               <w:rPr>
@@ -344,7 +344,7 @@
               <w14:ligatures w14:val="standardContextual"/>
             </w:rPr>
           </w:pPr>
-          <w:hyperlink w:anchor="_Toc140945833" w:history="1">
+          <w:hyperlink w:anchor="_Toc141911137" w:history="1">
             <w:r>
               <w:rPr>
                 <w:rStyle w:val="Hyperlink"/>
@@ -371,7 +371,7 @@
                 <w:noProof/>
                 <w:webHidden/>
               </w:rPr>
-              <w:instrText xml:space="preserve"> PAGEREF _Toc140945833 \h </w:instrText>
+              <w:instrText xml:space="preserve"> PAGEREF _Toc141911137 \h </w:instrText>
             </w:r>
             <w:r>
               <w:rPr>
@@ -414,7 +414,7 @@
               <w14:ligatures w14:val="standardContextual"/>
             </w:rPr>
           </w:pPr>
-          <w:hyperlink w:anchor="_Toc140945834" w:history="1">
+          <w:hyperlink w:anchor="_Toc141911138" w:history="1">
             <w:r>
               <w:rPr>
                 <w:rStyle w:val="Hyperlink"/>
@@ -441,7 +441,7 @@
                 <w:noProof/>
                 <w:webHidden/>
               </w:rPr>
-              <w:instrText xml:space="preserve"> PAGEREF _Toc140945834 \h </w:instrText>
+              <w:instrText xml:space="preserve"> PAGEREF _Toc141911138 \h </w:instrText>
             </w:r>
             <w:r>
               <w:rPr>
@@ -487,7 +487,7 @@
               <w14:ligatures w14:val="standardContextual"/>
             </w:rPr>
           </w:pPr>
-          <w:hyperlink w:anchor="_Toc140945835" w:history="1">
+          <w:hyperlink w:anchor="_Toc141911139" w:history="1">
             <w:r>
               <w:rPr>
                 <w:rStyle w:val="Hyperlink"/>
@@ -515,7 +515,7 @@
                 <w:noProof/>
                 <w:webHidden/>
               </w:rPr>
-              <w:instrText xml:space="preserve"> PAGEREF _Toc140945835 \h </w:instrText>
+              <w:instrText xml:space="preserve"> PAGEREF _Toc141911139 \h </w:instrText>
             </w:r>
             <w:r>
               <w:rPr>
@@ -535,7 +535,7 @@
                 <w:noProof/>
                 <w:webHidden/>
               </w:rPr>
-              <w:t>6</w:t>
+              <w:t>5</w:t>
             </w:r>
             <w:r>
               <w:rPr>
@@ -561,7 +561,7 @@
               <w14:ligatures w14:val="standardContextual"/>
             </w:rPr>
           </w:pPr>
-          <w:hyperlink w:anchor="_Toc140945836" w:history="1">
+          <w:hyperlink w:anchor="_Toc141911140" w:history="1">
             <w:r>
               <w:rPr>
                 <w:rStyle w:val="Hyperlink"/>
@@ -589,7 +589,7 @@
                 <w:noProof/>
                 <w:webHidden/>
               </w:rPr>
-              <w:instrText xml:space="preserve"> PAGEREF _Toc140945836 \h </w:instrText>
+              <w:instrText xml:space="preserve"> PAGEREF _Toc141911140 \h </w:instrText>
             </w:r>
             <w:r>
               <w:rPr>
@@ -609,7 +609,7 @@
                 <w:noProof/>
                 <w:webHidden/>
               </w:rPr>
-              <w:t>8</w:t>
+              <w:t>7</w:t>
             </w:r>
             <w:r>
               <w:rPr>
@@ -632,7 +632,7 @@
               <w14:ligatures w14:val="standardContextual"/>
             </w:rPr>
           </w:pPr>
-          <w:hyperlink w:anchor="_Toc140945837" w:history="1">
+          <w:hyperlink w:anchor="_Toc141911141" w:history="1">
             <w:r>
               <w:rPr>
                 <w:rStyle w:val="Hyperlink"/>
@@ -659,7 +659,7 @@
                 <w:noProof/>
                 <w:webHidden/>
               </w:rPr>
-              <w:instrText xml:space="preserve"> PAGEREF _Toc140945837 \h </w:instrText>
+              <w:instrText xml:space="preserve"> PAGEREF _Toc141911141 \h </w:instrText>
             </w:r>
             <w:r>
               <w:rPr>
@@ -679,7 +679,7 @@
                 <w:noProof/>
                 <w:webHidden/>
               </w:rPr>
-              <w:t>13</w:t>
+              <w:t>12</w:t>
             </w:r>
             <w:r>
               <w:rPr>
@@ -705,7 +705,7 @@
               <w14:ligatures w14:val="standardContextual"/>
             </w:rPr>
           </w:pPr>
-          <w:hyperlink w:anchor="_Toc140945838" w:history="1">
+          <w:hyperlink w:anchor="_Toc141911142" w:history="1">
             <w:r>
               <w:rPr>
                 <w:rStyle w:val="Hyperlink"/>
@@ -732,7 +732,7 @@
                 <w:noProof/>
                 <w:webHidden/>
               </w:rPr>
-              <w:instrText xml:space="preserve"> PAGEREF _Toc140945838 \h </w:instrText>
+              <w:instrText xml:space="preserve"> PAGEREF _Toc141911142 \h </w:instrText>
             </w:r>
             <w:r>
               <w:rPr>
@@ -752,7 +752,7 @@
                 <w:noProof/>
                 <w:webHidden/>
               </w:rPr>
-              <w:t>13</w:t>
+              <w:t>12</w:t>
             </w:r>
             <w:r>
               <w:rPr>
@@ -778,7 +778,7 @@
               <w14:ligatures w14:val="standardContextual"/>
             </w:rPr>
           </w:pPr>
-          <w:hyperlink w:anchor="_Toc140945839" w:history="1">
+          <w:hyperlink w:anchor="_Toc141911143" w:history="1">
             <w:r>
               <w:rPr>
                 <w:rStyle w:val="Hyperlink"/>
@@ -805,7 +805,7 @@
                 <w:noProof/>
                 <w:webHidden/>
               </w:rPr>
-              <w:instrText xml:space="preserve"> PAGEREF _Toc140945839 \h </w:instrText>
+              <w:instrText xml:space="preserve"> PAGEREF _Toc141911143 \h </w:instrText>
             </w:r>
             <w:r>
               <w:rPr>
@@ -825,7 +825,7 @@
                 <w:noProof/>
                 <w:webHidden/>
               </w:rPr>
-              <w:t>16</w:t>
+              <w:t>15</w:t>
             </w:r>
             <w:r>
               <w:rPr>
@@ -851,7 +851,7 @@
               <w14:ligatures w14:val="standardContextual"/>
             </w:rPr>
           </w:pPr>
-          <w:hyperlink w:anchor="_Toc140945840" w:history="1">
+          <w:hyperlink w:anchor="_Toc141911144" w:history="1">
             <w:r>
               <w:rPr>
                 <w:rStyle w:val="Hyperlink"/>
@@ -878,7 +878,7 @@
                 <w:noProof/>
                 <w:webHidden/>
               </w:rPr>
-              <w:instrText xml:space="preserve"> PAGEREF _Toc140945840 \h </w:instrText>
+              <w:instrText xml:space="preserve"> PAGEREF _Toc141911144 \h </w:instrText>
             </w:r>
             <w:r>
               <w:rPr>
@@ -898,7 +898,7 @@
                 <w:noProof/>
                 <w:webHidden/>
               </w:rPr>
-              <w:t>17</w:t>
+              <w:t>16</w:t>
             </w:r>
             <w:r>
               <w:rPr>
@@ -911,7 +911,10 @@
         </w:p>
         <w:p>
           <w:pPr>
-            <w:pStyle w:val="TOC1"/>
+            <w:pStyle w:val="TOC2"/>
+            <w:tabs>
+              <w:tab w:val="right" w:leader="dot" w:pos="9350"/>
+            </w:tabs>
             <w:rPr>
               <w:rFonts w:asciiTheme="minorHAnsi" w:eastAsiaTheme="minorEastAsia" w:hAnsiTheme="minorHAnsi" w:cstheme="minorBidi"/>
               <w:noProof/>
@@ -921,13 +924,13 @@
               <w14:ligatures w14:val="standardContextual"/>
             </w:rPr>
           </w:pPr>
-          <w:hyperlink w:anchor="_Toc140945841" w:history="1">
+          <w:hyperlink w:anchor="_Toc141911145" w:history="1">
             <w:r>
               <w:rPr>
                 <w:rStyle w:val="Hyperlink"/>
                 <w:noProof/>
               </w:rPr>
-              <w:t>Works Cited</w:t>
+              <w:t>Discussion</w:t>
             </w:r>
             <w:r>
               <w:rPr>
@@ -948,7 +951,7 @@
                 <w:noProof/>
                 <w:webHidden/>
               </w:rPr>
-              <w:instrText xml:space="preserve"> PAGEREF _Toc140945841 \h </w:instrText>
+              <w:instrText xml:space="preserve"> PAGEREF _Toc141911145 \h </w:instrText>
             </w:r>
             <w:r>
               <w:rPr>
@@ -968,7 +971,80 @@
                 <w:noProof/>
                 <w:webHidden/>
               </w:rPr>
-              <w:t>19</w:t>
+              <w:t>18</w:t>
+            </w:r>
+            <w:r>
+              <w:rPr>
+                <w:noProof/>
+                <w:webHidden/>
+              </w:rPr>
+              <w:fldChar w:fldCharType="end"/>
+            </w:r>
+          </w:hyperlink>
+        </w:p>
+        <w:p>
+          <w:pPr>
+            <w:pStyle w:val="TOC2"/>
+            <w:tabs>
+              <w:tab w:val="right" w:leader="dot" w:pos="9350"/>
+            </w:tabs>
+            <w:rPr>
+              <w:rFonts w:asciiTheme="minorHAnsi" w:eastAsiaTheme="minorEastAsia" w:hAnsiTheme="minorHAnsi" w:cstheme="minorBidi"/>
+              <w:noProof/>
+              <w:kern w:val="2"/>
+              <w:sz w:val="22"/>
+              <w:lang w:val="es-ES_tradnl" w:eastAsia="es-ES_tradnl"/>
+              <w14:ligatures w14:val="standardContextual"/>
+            </w:rPr>
+          </w:pPr>
+          <w:hyperlink w:anchor="_Toc141911146" w:history="1">
+            <w:r>
+              <w:rPr>
+                <w:rStyle w:val="Hyperlink"/>
+                <w:noProof/>
+              </w:rPr>
+              <w:t>Recommendations</w:t>
+            </w:r>
+            <w:r>
+              <w:rPr>
+                <w:noProof/>
+                <w:webHidden/>
+              </w:rPr>
+              <w:tab/>
+            </w:r>
+            <w:r>
+              <w:rPr>
+                <w:noProof/>
+                <w:webHidden/>
+              </w:rPr>
+              <w:fldChar w:fldCharType="begin"/>
+            </w:r>
+            <w:r>
+              <w:rPr>
+                <w:noProof/>
+                <w:webHidden/>
+              </w:rPr>
+              <w:instrText xml:space="preserve"> PAGEREF _Toc141911146 \h </w:instrText>
+            </w:r>
+            <w:r>
+              <w:rPr>
+                <w:noProof/>
+                <w:webHidden/>
+              </w:rPr>
+            </w:r>
+            <w:r>
+              <w:rPr>
+                <w:noProof/>
+                <w:webHidden/>
+              </w:rPr>
+              <w:fldChar w:fldCharType="separate"/>
+            </w:r>
+            <w:r>
+              <w:rPr>
+                <w:noProof/>
+                <w:webHidden/>
+              </w:rPr>
+              <w:t>20</w:t>
             </w:r>
             <w:r>
               <w:rPr>
@@ -1025,7 +1101,7 @@
         <w:pStyle w:val="Heading1"/>
         <w:jc w:val="left"/>
       </w:pPr>
-      <w:bookmarkStart w:id="0" w:name="_Toc140945832"/>
+      <w:bookmarkStart w:id="0" w:name="_Toc141911136"/>
       <w:r>
         <w:t xml:space="preserve">Part </w:t>
       </w:r>
@@ -1060,7 +1136,7 @@
         <w:pStyle w:val="Heading1"/>
         <w:jc w:val="left"/>
       </w:pPr>
-      <w:bookmarkStart w:id="1" w:name="_Toc140945833"/>
+      <w:bookmarkStart w:id="1" w:name="_Toc141911137"/>
       <w:r>
         <w:t>Part II: Method Justification</w:t>
       </w:r>
@@ -1123,10 +1199,7 @@
     </w:p>
     <w:p>
       <w:r>
-        <w:t xml:space="preserve">Python was chosen over R for two reasons. The first reason is the existing familiarity with Python; the only thing to learn was which libraries needed to be imported and the parameters. Even though R was written specifically for statistical analysis and Python as more of a general programming language, many libraries have been created for Python to perform like R. The second reason is its flexibility and ease of reading/structuring. Certain Python packages were used in order to facilitate statistical calculations and </w:t>
-      </w:r>
-      <w:r>
-        <w:t>visualizations.</w:t>
+        <w:t>Python was chosen over R for two reasons. The first reason is the existing familiarity with Python; the only thing to learn was which libraries needed to be imported and the parameters. Even though R was written specifically for statistical analysis and Python as more of a general programming language, many libraries have been created for Python to perform like R. The second reason is its flexibility and ease of reading/structuring. Certain Python packages were used in order to facilitate statistical calculations and visualizations.</w:t>
       </w:r>
     </w:p>
     <w:p>
@@ -1169,7 +1242,7 @@
         <w:pStyle w:val="Heading1"/>
         <w:jc w:val="left"/>
       </w:pPr>
-      <w:bookmarkStart w:id="2" w:name="_Toc140945834"/>
+      <w:bookmarkStart w:id="2" w:name="_Toc141911138"/>
       <w:r>
         <w:lastRenderedPageBreak/>
         <w:t>Part III: Data Preparation</w:t>
@@ -1222,6 +1295,9 @@
         <w:jc w:val="center"/>
       </w:pPr>
       <w:r>
+        <w:rPr>
+          <w:noProof/>
+        </w:rPr>
         <w:drawing>
           <wp:inline distT="0" distB="0" distL="0" distR="0" wp14:anchorId="2B20AEE3" wp14:editId="302B2007">
             <wp:extent cx="3200400" cy="1515234"/>
@@ -1267,7 +1343,7 @@
           <w:lang w:eastAsia="es-ES_tradnl"/>
         </w:rPr>
       </w:pPr>
-      <w:bookmarkStart w:id="3" w:name="_Toc140945835"/>
+      <w:bookmarkStart w:id="3" w:name="_Toc141911139"/>
       <w:r>
         <w:rPr>
           <w:lang w:eastAsia="es-ES_tradnl"/>
@@ -2288,7 +2364,7 @@
           <w:lang w:eastAsia="es-ES_tradnl"/>
         </w:rPr>
       </w:pPr>
-      <w:bookmarkStart w:id="4" w:name="_Toc140945836"/>
+      <w:bookmarkStart w:id="4" w:name="_Toc141911140"/>
       <w:r>
         <w:rPr>
           <w:lang w:eastAsia="es-ES_tradnl"/>
@@ -3516,7 +3592,7 @@
         <w:pStyle w:val="Heading1"/>
         <w:jc w:val="left"/>
       </w:pPr>
-      <w:bookmarkStart w:id="5" w:name="_Toc140945837"/>
+      <w:bookmarkStart w:id="5" w:name="_Toc141911141"/>
       <w:r>
         <w:t>Part IV: Model Comparison and Analysis</w:t>
       </w:r>
@@ -3526,7 +3602,7 @@
       <w:pPr>
         <w:pStyle w:val="Heading2"/>
       </w:pPr>
-      <w:bookmarkStart w:id="6" w:name="_Toc140945838"/>
+      <w:bookmarkStart w:id="6" w:name="_Toc141911142"/>
       <w:r>
         <w:t>Initial Regression Model</w:t>
       </w:r>
@@ -4443,7 +4519,7 @@
       <w:pPr>
         <w:pStyle w:val="Heading2"/>
       </w:pPr>
-      <w:bookmarkStart w:id="7" w:name="_Toc140945839"/>
+      <w:bookmarkStart w:id="7" w:name="_Toc141911143"/>
       <w:r>
         <w:lastRenderedPageBreak/>
         <w:t>Reduced Regression Model</w:t>
@@ -4793,7 +4869,7 @@
       <w:pPr>
         <w:pStyle w:val="Heading2"/>
       </w:pPr>
-      <w:bookmarkStart w:id="8" w:name="_Toc140945840"/>
+      <w:bookmarkStart w:id="8" w:name="_Toc141911144"/>
       <w:r>
         <w:t>Model Comparison</w:t>
       </w:r>
@@ -5360,9 +5436,11 @@
         <w:pStyle w:val="Heading2"/>
       </w:pPr>
       <w:bookmarkStart w:id="9" w:name="_Hlk141375212"/>
+      <w:bookmarkStart w:id="10" w:name="_Toc141911145"/>
       <w:r>
         <w:t>Discussion</w:t>
       </w:r>
+      <w:bookmarkEnd w:id="10"/>
     </w:p>
     <w:bookmarkEnd w:id="9"/>
     <w:p>
@@ -5614,10 +5692,12 @@
       <w:pPr>
         <w:pStyle w:val="Heading2"/>
       </w:pPr>
+      <w:bookmarkStart w:id="11" w:name="_Toc141911146"/>
       <w:r>
         <w:lastRenderedPageBreak/>
         <w:t>Recommendations</w:t>
       </w:r>
+      <w:bookmarkEnd w:id="11"/>
     </w:p>
     <w:p>
       <w:r>
@@ -5671,7 +5751,6 @@
           <w:lang w:eastAsia="es-ES_tradnl"/>
         </w:rPr>
       </w:pPr>
-      <w:bookmarkStart w:id="10" w:name="_Toc140945841"/>
     </w:p>
     <w:sdt>
       <w:sdtPr>
@@ -5699,7 +5778,6 @@
           <w:r>
             <w:t>Works Cited</w:t>
           </w:r>
-          <w:bookmarkEnd w:id="10"/>
         </w:p>
         <w:p>
           <w:pPr>

</xml_diff>

<commit_message>
Updated report for D208
</commit_message>
<xml_diff>
--- a/D208_Predictive Modeling/D208_Performance Assessment_Logistic Regression.docx
+++ b/D208_Predictive Modeling/D208_Performance Assessment_Logistic Regression.docx
@@ -1191,7 +1191,7 @@
             <w:rPr>
               <w:noProof/>
             </w:rPr>
-            <w:t>(Zach, 2020)</w:t>
+            <w:t>(Zach, The 6 Assumptions of Logistic Regression (With Examples), 2020)</w:t>
           </w:r>
           <w:r>
             <w:fldChar w:fldCharType="end"/>
@@ -1210,7 +1210,15 @@
     <w:p>
       <w:r>
         <w:lastRenderedPageBreak/>
-        <w:t xml:space="preserve">Logistic regression is best suited to answer the research question because is gives an answer that is not numeric but more of a Yes/No (or a 1/0) </w:t>
+        <w:t xml:space="preserve">Logistic regression is best suited to answer the research question because </w:t>
+      </w:r>
+      <w:proofErr w:type="spellStart"/>
+      <w:r>
+        <w:t>is</w:t>
+      </w:r>
+      <w:proofErr w:type="spellEnd"/>
+      <w:r>
+        <w:t xml:space="preserve"> gives an answer that is not numeric but more of a Yes/No (or a 1/0) </w:t>
       </w:r>
       <w:sdt>
         <w:sdtPr>
@@ -1242,8 +1250,21 @@
         <w:t>.</w:t>
       </w:r>
       <w:r>
-        <w:t xml:space="preserve"> Also, it is a classification method that is best suited for situation where you need to determine if the value you are trying to predict fits into a category – in this case, the classification would be Hyperlipidemia_Yes or Hyperlipidemia_No</w:t>
-      </w:r>
+        <w:t xml:space="preserve"> Also, it is a classification method that is best suited for </w:t>
+      </w:r>
+      <w:proofErr w:type="gramStart"/>
+      <w:r>
+        <w:t>situation</w:t>
+      </w:r>
+      <w:proofErr w:type="gramEnd"/>
+      <w:r>
+        <w:t xml:space="preserve"> where you need to determine if the value you are trying to predict fits into a category – in this case, the classification would be Hyperlipidemia_Yes or </w:t>
+      </w:r>
+      <w:proofErr w:type="spellStart"/>
+      <w:r>
+        <w:t>Hyperlipidemia_No</w:t>
+      </w:r>
+      <w:proofErr w:type="spellEnd"/>
       <w:r>
         <w:t>. This is also why this is the best method for this specific research question.</w:t>
       </w:r>
@@ -3613,7 +3634,15 @@
         <w:t xml:space="preserve">In order to reduce the explanatory variables, Recursive Feature Elimination (RFE) was used. For this, </w:t>
       </w:r>
       <w:r>
-        <w:t xml:space="preserve">we used the SKlearn library and the </w:t>
+        <w:t xml:space="preserve">we used the </w:t>
+      </w:r>
+      <w:proofErr w:type="spellStart"/>
+      <w:r>
+        <w:t>SKlearn</w:t>
+      </w:r>
+      <w:proofErr w:type="spellEnd"/>
+      <w:r>
+        <w:t xml:space="preserve"> library and the </w:t>
       </w:r>
       <w:r>
         <w:rPr>
@@ -3629,7 +3658,15 @@
         <w:t xml:space="preserve">RFE was chosen due to its reduced complexity and selection of estimator algorithm </w:t>
       </w:r>
       <w:r>
-        <w:t xml:space="preserve">– RFE works by first running the all the explanatory variables first and assigning an coefficient or “value of importance” to each one. In this specific case by specifying the parameters </w:t>
+        <w:t xml:space="preserve">– RFE works by first running the all the explanatory variables first and assigning </w:t>
+      </w:r>
+      <w:proofErr w:type="gramStart"/>
+      <w:r>
+        <w:t>an</w:t>
+      </w:r>
+      <w:proofErr w:type="gramEnd"/>
+      <w:r>
+        <w:t xml:space="preserve"> coefficient or “value of importance” to each one. In this specific case by specifying the parameters </w:t>
       </w:r>
       <w:r>
         <w:rPr>
@@ -3651,12 +3688,21 @@
       <w:r>
         <w:t xml:space="preserve">, one by one the features were dropped from least importance and the top 3 (explicitly given in </w:t>
       </w:r>
+      <w:proofErr w:type="spellStart"/>
       <w:r>
         <w:rPr>
           <w:i/>
           <w:iCs/>
         </w:rPr>
-        <w:t>n_features_to_select=3</w:t>
+        <w:t>n_features_to_select</w:t>
+      </w:r>
+      <w:proofErr w:type="spellEnd"/>
+      <w:r>
+        <w:rPr>
+          <w:i/>
+          <w:iCs/>
+        </w:rPr>
+        <w:t>=3</w:t>
       </w:r>
       <w:r>
         <w:t xml:space="preserve">) </w:t>
@@ -3982,7 +4028,13 @@
       <w:r>
         <w:t xml:space="preserve">Using the above information, a logistic regression model equation was then computed: </w:t>
       </w:r>
-      <w:r>
+    </w:p>
+    <w:p>
+      <w:pPr>
+        <w:shd w:val="clear" w:color="auto" w:fill="FFFFFF"/>
+        <w:spacing w:line="285" w:lineRule="atLeast"/>
+        <w:ind w:firstLine="0"/>
+        <w:contextualSpacing w:val="0"/>
         <w:rPr>
           <w:rFonts w:ascii="Consolas" w:hAnsi="Consolas" w:cs="Times New Roman"/>
           <w:color w:val="000000"/>
@@ -3990,8 +4042,7 @@
           <w:szCs w:val="21"/>
           <w:lang w:eastAsia="es-ES_tradnl"/>
         </w:rPr>
-        <w:t xml:space="preserve">Reduced </w:t>
-      </w:r>
+      </w:pPr>
     </w:p>
     <w:p>
       <w:pPr>
@@ -4000,21 +4051,6 @@
         <w:ind w:firstLine="0"/>
         <w:contextualSpacing w:val="0"/>
         <w:rPr>
-          <w:rFonts w:ascii="Consolas" w:hAnsi="Consolas" w:cs="Times New Roman"/>
-          <w:color w:val="000000"/>
-          <w:sz w:val="21"/>
-          <w:szCs w:val="21"/>
-          <w:lang w:eastAsia="es-ES_tradnl"/>
-        </w:rPr>
-      </w:pPr>
-    </w:p>
-    <w:p>
-      <w:pPr>
-        <w:shd w:val="clear" w:color="auto" w:fill="FFFFFF"/>
-        <w:spacing w:line="285" w:lineRule="atLeast"/>
-        <w:ind w:firstLine="0"/>
-        <w:contextualSpacing w:val="0"/>
-        <w:rPr>
           <w:i/>
           <w:iCs/>
         </w:rPr>
@@ -4037,6 +4073,144 @@
         <w:ind w:firstLine="0"/>
       </w:pPr>
       <w:r>
+        <w:t xml:space="preserve">The coefficients can help us determine how each explanatory variable might affect the chance of the target variable – the sign determines how it will affect it (whether positively or negatively) and the value can tell us how it effects the odds of the target variable. For example, the </w:t>
+      </w:r>
+      <w:r>
+        <w:lastRenderedPageBreak/>
+        <w:t xml:space="preserve">coefficient for </w:t>
+      </w:r>
+      <w:r>
+        <w:rPr>
+          <w:i/>
+          <w:iCs/>
+        </w:rPr>
+        <w:t>Complication_risk</w:t>
+      </w:r>
+      <w:r>
+        <w:t xml:space="preserve"> is positive meaning it increases the odds of the target variable being 1 for </w:t>
+      </w:r>
+      <w:r>
+        <w:rPr>
+          <w:i/>
+          <w:iCs/>
+        </w:rPr>
+        <w:t>Hyperlipidemia_Yes</w:t>
+      </w:r>
+      <w:r>
+        <w:t>. In order to see by how much, we can use the equation:</w:t>
+      </w:r>
+    </w:p>
+    <w:p>
+      <w:pPr>
+        <w:ind w:firstLine="0"/>
+        <w:jc w:val="center"/>
+      </w:pPr>
+      <m:oMathPara>
+        <m:oMath>
+          <m:sSup>
+            <m:sSupPr>
+              <m:ctrlPr>
+                <w:rPr>
+                  <w:rFonts w:ascii="Cambria Math" w:hAnsi="Cambria Math"/>
+                  <w:i/>
+                </w:rPr>
+              </m:ctrlPr>
+            </m:sSupPr>
+            <m:e>
+              <m:r>
+                <w:rPr>
+                  <w:rFonts w:ascii="Cambria Math" w:hAnsi="Cambria Math"/>
+                </w:rPr>
+                <m:t>e</m:t>
+              </m:r>
+            </m:e>
+            <m:sup>
+              <m:r>
+                <w:rPr>
+                  <w:rFonts w:ascii="Cambria Math" w:hAnsi="Cambria Math"/>
+                </w:rPr>
+                <m:t>coefficient</m:t>
+              </m:r>
+            </m:sup>
+          </m:sSup>
+        </m:oMath>
+      </m:oMathPara>
+    </w:p>
+    <w:p>
+      <w:pPr>
+        <w:ind w:firstLine="0"/>
+      </w:pPr>
+      <w:r>
+        <w:t xml:space="preserve">For our example of </w:t>
+      </w:r>
+      <w:proofErr w:type="spellStart"/>
+      <w:r>
+        <w:rPr>
+          <w:i/>
+          <w:iCs/>
+        </w:rPr>
+        <w:t>Complication_Risk</w:t>
+      </w:r>
+      <w:proofErr w:type="spellEnd"/>
+      <w:r>
+        <w:rPr>
+          <w:i/>
+          <w:iCs/>
+        </w:rPr>
+        <w:t xml:space="preserve">, </w:t>
+      </w:r>
+      <w:r>
+        <w:t xml:space="preserve"> the above equation would</w:t>
+      </w:r>
+      <w:r>
+        <w:t xml:space="preserve"> </w:t>
+      </w:r>
+      <w:r>
+        <w:t>1.0223</w:t>
+      </w:r>
+      <w:r>
+        <w:t xml:space="preserve"> – this means that the  depending on the complication risk (0 for Low, 1 for Medium and 2 for High) the combined effect of the risk level AND the coefficient would have 1.0223 times the odds for the patient having Hyperlipidemia</w:t>
+      </w:r>
+      <w:r>
+        <w:t xml:space="preserve"> </w:t>
+      </w:r>
+      <w:sdt>
+        <w:sdtPr>
+          <w:id w:val="-1685578504"/>
+          <w:citation/>
+        </w:sdtPr>
+        <w:sdtContent>
+          <w:r>
+            <w:fldChar w:fldCharType="begin"/>
+          </w:r>
+          <w:r>
+            <w:instrText xml:space="preserve"> CITATION Zac \l 1033 </w:instrText>
+          </w:r>
+          <w:r>
+            <w:fldChar w:fldCharType="separate"/>
+          </w:r>
+          <w:r>
+            <w:rPr>
+              <w:noProof/>
+            </w:rPr>
+            <w:t>(Zach, How to Interpret Logistic Regression Coefficients (With Example), n.d.)</w:t>
+          </w:r>
+          <w:r>
+            <w:fldChar w:fldCharType="end"/>
+          </w:r>
+        </w:sdtContent>
+      </w:sdt>
+    </w:p>
+    <w:p>
+      <w:pPr>
+        <w:ind w:firstLine="0"/>
+      </w:pPr>
+    </w:p>
+    <w:p>
+      <w:pPr>
+        <w:ind w:firstLine="0"/>
+      </w:pPr>
+      <w:r>
         <w:t xml:space="preserve">Just like before, the reduced model was scored on the training and test </w:t>
       </w:r>
       <w:r>
@@ -4055,7 +4229,6 @@
         <w:rPr>
           <w:noProof/>
         </w:rPr>
-        <w:lastRenderedPageBreak/>
         <w:drawing>
           <wp:inline distT="0" distB="0" distL="0" distR="0" wp14:anchorId="34BBF698" wp14:editId="41951AA8">
             <wp:extent cx="3200400" cy="1663801"/>
@@ -4104,6 +4277,7 @@
         <w:keepNext/>
       </w:pPr>
       <w:r>
+        <w:lastRenderedPageBreak/>
         <w:t xml:space="preserve">A confusion matrix was also executed – we can see that the reduced model correctly predicted 67.08% of the time with the test data while the remaining 32.92% would have given a true-negative (not correctly predicted). </w:t>
       </w:r>
     </w:p>
@@ -4198,18 +4372,18 @@
       </w:pPr>
       <w:bookmarkStart w:id="9" w:name="_Toc141911146"/>
       <w:r>
+        <w:t>Recommendations</w:t>
+      </w:r>
+      <w:bookmarkEnd w:id="9"/>
+    </w:p>
+    <w:p>
+      <w:r>
+        <w:t xml:space="preserve">Based on the initial and reduced logistic models, the model can predict with around 67% accuracy is a person would have high cholesterol based off of only 3 parameters. In the real world, there are a plethora of other factors to consider in order to check for hyperlipidemia – this model only takes into account those already hospitalized. Essentially, it can be determined from three variables if the person would have hyperlipidemia without actually testing for it. </w:t>
+      </w:r>
+    </w:p>
+    <w:p>
+      <w:r>
         <w:lastRenderedPageBreak/>
-        <w:t>Recommendations</w:t>
-      </w:r>
-      <w:bookmarkEnd w:id="9"/>
-    </w:p>
-    <w:p>
-      <w:r>
-        <w:t xml:space="preserve">Based on the initial and reduced logistic models, the model can predict with around 67% accuracy is a person would have high cholesterol based off of only 3 parameters. In the real world, there are a plethora of other factors to consider in order to check for hyperlipidemia – this model only takes into account those already hospitalized. Essentially, it can be determined from three variables if the person would have hyperlipidemia without actually testing for it. </w:t>
-      </w:r>
-    </w:p>
-    <w:p>
-      <w:r>
         <w:t>There are numerous other factors involved and the data itself is not spread to a more general global population, so the limitations are quite a few. In general, it was shown that the reduced logistic model had similar results with only three of the initial 17 predictive variables.</w:t>
       </w:r>
     </w:p>
@@ -4283,6 +4457,9 @@
         <w:p>
           <w:pPr>
             <w:pStyle w:val="Bibliography"/>
+            <w:tabs>
+              <w:tab w:val="left" w:pos="6390"/>
+            </w:tabs>
             <w:ind w:left="720" w:hanging="720"/>
             <w:rPr>
               <w:noProof/>
@@ -4331,6 +4508,35 @@
             <w:rPr>
               <w:noProof/>
             </w:rPr>
+            <w:t xml:space="preserve">Kanade, V. (2022, April). </w:t>
+          </w:r>
+          <w:r>
+            <w:rPr>
+              <w:i/>
+              <w:iCs/>
+              <w:noProof/>
+            </w:rPr>
+            <w:t>What Is Logistic Regression? Equation, Assumptions, Types, and Best Practices</w:t>
+          </w:r>
+          <w:r>
+            <w:rPr>
+              <w:noProof/>
+            </w:rPr>
+            <w:t>. Retrieved from Spiceworks: https://www.spiceworks.com/tech/artificial-intelligence/articles/what-is-logistic-regression/#_002</w:t>
+          </w:r>
+        </w:p>
+        <w:p>
+          <w:pPr>
+            <w:pStyle w:val="Bibliography"/>
+            <w:ind w:left="720" w:hanging="720"/>
+            <w:rPr>
+              <w:noProof/>
+            </w:rPr>
+          </w:pPr>
+          <w:r>
+            <w:rPr>
+              <w:noProof/>
+            </w:rPr>
             <w:t xml:space="preserve">Zach. (2020). </w:t>
           </w:r>
           <w:r>
@@ -4346,6 +4552,35 @@
               <w:noProof/>
             </w:rPr>
             <w:t>. Retrieved from Statology: https://www.statology.org/assumptions-of-logistic-regression/</w:t>
+          </w:r>
+        </w:p>
+        <w:p>
+          <w:pPr>
+            <w:pStyle w:val="Bibliography"/>
+            <w:ind w:left="720" w:hanging="720"/>
+            <w:rPr>
+              <w:noProof/>
+            </w:rPr>
+          </w:pPr>
+          <w:r>
+            <w:rPr>
+              <w:noProof/>
+            </w:rPr>
+            <w:t xml:space="preserve">Zach. (n.d.). </w:t>
+          </w:r>
+          <w:r>
+            <w:rPr>
+              <w:i/>
+              <w:iCs/>
+              <w:noProof/>
+            </w:rPr>
+            <w:t>How to Interpret Logistic Regression Coefficients (With Example)</w:t>
+          </w:r>
+          <w:r>
+            <w:rPr>
+              <w:noProof/>
+            </w:rPr>
+            <w:t>. Retrieved from Statology: https://www.statology.org/interpret-logistic-regression-coefficients/</w:t>
           </w:r>
         </w:p>
         <w:p>
@@ -5917,6 +6152,16 @@
       <w:bCs/>
     </w:rPr>
   </w:style>
+  <w:style w:type="character" w:styleId="PlaceholderText">
+    <w:name w:val="Placeholder Text"/>
+    <w:basedOn w:val="DefaultParagraphFont"/>
+    <w:uiPriority w:val="99"/>
+    <w:semiHidden/>
+    <w:rsid w:val="00DA092F"/>
+    <w:rPr>
+      <w:color w:val="808080"/>
+    </w:rPr>
+  </w:style>
 </w:styles>
 </file>
 
@@ -6278,11 +6523,29 @@
     </b:Author>
     <b:RefOrder>2</b:RefOrder>
   </b:Source>
+  <b:Source>
+    <b:Tag>Zac</b:Tag>
+    <b:SourceType>InternetSite</b:SourceType>
+    <b:Guid>{4F9409D1-1520-4D41-9C7D-DD7BC3D0F78E}</b:Guid>
+    <b:Title>How to Interpret Logistic Regression Coefficients (With Example)</b:Title>
+    <b:InternetSiteTitle>Statology</b:InternetSiteTitle>
+    <b:URL>https://www.statology.org/interpret-logistic-regression-coefficients/</b:URL>
+    <b:Author>
+      <b:Author>
+        <b:NameList>
+          <b:Person>
+            <b:First>Zach</b:First>
+          </b:Person>
+        </b:NameList>
+      </b:Author>
+    </b:Author>
+    <b:RefOrder>4</b:RefOrder>
+  </b:Source>
 </b:Sources>
 </file>
 
 <file path=customXml/itemProps1.xml><?xml version="1.0" encoding="utf-8"?>
-<ds:datastoreItem xmlns:ds="http://schemas.openxmlformats.org/officeDocument/2006/customXml" ds:itemID="{0DBE1C76-CAB5-4DCB-80E2-2212D8979267}">
+<ds:datastoreItem xmlns:ds="http://schemas.openxmlformats.org/officeDocument/2006/customXml" ds:itemID="{61EB0EEE-65CF-4A0E-A490-85DFAF001211}">
   <ds:schemaRefs>
     <ds:schemaRef ds:uri="http://schemas.openxmlformats.org/officeDocument/2006/bibliography"/>
   </ds:schemaRefs>

</xml_diff>